<commit_message>
#106: ist736-hw6-instruction.docx, fix typos
</commit_message>
<xml_diff>
--- a/hw6/ist736-hw6-instruction.docx
+++ b/hw6/ist736-hw6-instruction.docx
@@ -54,6 +54,98 @@
           <w:szCs w:val="24"/>
         </w:rPr>
       </w:pPr>
+      <w:r>
+        <w:rPr>
+          <w:rFonts w:ascii="Times New Roman" w:hAnsi="Times New Roman" w:cs="Times New Roman"/>
+          <w:sz w:val="24"/>
+          <w:szCs w:val="24"/>
+        </w:rPr>
+        <w:t>Be</w:t>
+      </w:r>
+      <w:r>
+        <w:rPr>
+          <w:rFonts w:ascii="Times New Roman" w:hAnsi="Times New Roman" w:cs="Times New Roman"/>
+          <w:sz w:val="24"/>
+          <w:szCs w:val="24"/>
+        </w:rPr>
+        <w:t>r</w:t>
+      </w:r>
+      <w:r>
+        <w:rPr>
+          <w:rFonts w:ascii="Times New Roman" w:hAnsi="Times New Roman" w:cs="Times New Roman"/>
+          <w:sz w:val="24"/>
+          <w:szCs w:val="24"/>
+        </w:rPr>
+        <w:t xml:space="preserve">noulli and </w:t>
+      </w:r>
+      <w:r>
+        <w:rPr>
+          <w:rFonts w:ascii="Times New Roman" w:hAnsi="Times New Roman" w:cs="Times New Roman"/>
+          <w:sz w:val="24"/>
+          <w:szCs w:val="24"/>
+        </w:rPr>
+        <w:t>Multinomial Naïve Bayes</w:t>
+      </w:r>
+      <w:r>
+        <w:rPr>
+          <w:rFonts w:ascii="Times New Roman" w:hAnsi="Times New Roman" w:cs="Times New Roman"/>
+          <w:sz w:val="24"/>
+          <w:szCs w:val="24"/>
+        </w:rPr>
+        <w:t xml:space="preserve"> in Sci-kit Learn</w:t>
+      </w:r>
+    </w:p>
+    <w:p>
+      <w:pPr>
+        <w:jc w:val="center"/>
+        <w:rPr>
+          <w:rFonts w:ascii="Times New Roman" w:hAnsi="Times New Roman" w:cs="Times New Roman"/>
+          <w:sz w:val="24"/>
+          <w:szCs w:val="24"/>
+        </w:rPr>
+      </w:pPr>
+    </w:p>
+    <w:p>
+      <w:pPr>
+        <w:rPr>
+          <w:rFonts w:ascii="Times New Roman" w:hAnsi="Times New Roman" w:cs="Times New Roman"/>
+          <w:b/>
+          <w:sz w:val="24"/>
+          <w:szCs w:val="24"/>
+        </w:rPr>
+      </w:pPr>
+      <w:r>
+        <w:rPr>
+          <w:rFonts w:ascii="Times New Roman" w:hAnsi="Times New Roman" w:cs="Times New Roman"/>
+          <w:sz w:val="24"/>
+          <w:szCs w:val="24"/>
+        </w:rPr>
+        <w:t xml:space="preserve">For this </w:t>
+      </w:r>
+      <w:r>
+        <w:rPr>
+          <w:rFonts w:ascii="Times New Roman" w:hAnsi="Times New Roman" w:cs="Times New Roman"/>
+          <w:sz w:val="24"/>
+          <w:szCs w:val="24"/>
+        </w:rPr>
+        <w:t>assignment you will use the Be</w:t>
+      </w:r>
+      <w:r>
+        <w:rPr>
+          <w:rFonts w:ascii="Times New Roman" w:hAnsi="Times New Roman" w:cs="Times New Roman"/>
+          <w:sz w:val="24"/>
+          <w:szCs w:val="24"/>
+        </w:rPr>
+        <w:t>r</w:t>
+      </w:r>
+      <w:r>
+        <w:rPr>
+          <w:rFonts w:ascii="Times New Roman" w:hAnsi="Times New Roman" w:cs="Times New Roman"/>
+          <w:sz w:val="24"/>
+          <w:szCs w:val="24"/>
+        </w:rPr>
+        <w:t xml:space="preserve">noulli and Multinomial Naïve Bayes algorithms in </w:t>
+      </w:r>
       <w:proofErr w:type="spellStart"/>
       <w:r>
         <w:rPr>
@@ -61,7 +153,7 @@
           <w:sz w:val="24"/>
           <w:szCs w:val="24"/>
         </w:rPr>
-        <w:t>Benoulli</w:t>
+        <w:t>sklearn</w:t>
       </w:r>
       <w:proofErr w:type="spellEnd"/>
       <w:r>
@@ -70,34 +162,8 @@
           <w:sz w:val="24"/>
           <w:szCs w:val="24"/>
         </w:rPr>
-        <w:t xml:space="preserve"> and </w:t>
-      </w:r>
-      <w:r>
-        <w:rPr>
-          <w:rFonts w:ascii="Times New Roman" w:hAnsi="Times New Roman" w:cs="Times New Roman"/>
-          <w:sz w:val="24"/>
-          <w:szCs w:val="24"/>
-        </w:rPr>
-        <w:t>Multinomial Naïve Bayes</w:t>
-      </w:r>
-      <w:r>
-        <w:rPr>
-          <w:rFonts w:ascii="Times New Roman" w:hAnsi="Times New Roman" w:cs="Times New Roman"/>
-          <w:sz w:val="24"/>
-          <w:szCs w:val="24"/>
-        </w:rPr>
-        <w:t xml:space="preserve"> in Sci-kit Learn</w:t>
-      </w:r>
-    </w:p>
-    <w:p>
-      <w:pPr>
-        <w:jc w:val="center"/>
-        <w:rPr>
-          <w:rFonts w:ascii="Times New Roman" w:hAnsi="Times New Roman" w:cs="Times New Roman"/>
-          <w:sz w:val="24"/>
-          <w:szCs w:val="24"/>
-        </w:rPr>
-      </w:pPr>
+        <w:t xml:space="preserve"> to repeat the customer review classification by sentiment and authenticity (same data from HW4). </w:t>
+      </w:r>
     </w:p>
     <w:p>
       <w:pPr>
@@ -108,21 +174,38 @@
           <w:szCs w:val="24"/>
         </w:rPr>
       </w:pPr>
-      <w:r>
-        <w:rPr>
-          <w:rFonts w:ascii="Times New Roman" w:hAnsi="Times New Roman" w:cs="Times New Roman"/>
-          <w:sz w:val="24"/>
-          <w:szCs w:val="24"/>
-        </w:rPr>
-        <w:t xml:space="preserve">For this </w:t>
-      </w:r>
-      <w:r>
-        <w:rPr>
-          <w:rFonts w:ascii="Times New Roman" w:hAnsi="Times New Roman" w:cs="Times New Roman"/>
-          <w:sz w:val="24"/>
-          <w:szCs w:val="24"/>
-        </w:rPr>
-        <w:t xml:space="preserve">assignment you will use the </w:t>
+    </w:p>
+    <w:p>
+      <w:pPr>
+        <w:rPr>
+          <w:rFonts w:ascii="Times New Roman" w:hAnsi="Times New Roman" w:cs="Times New Roman"/>
+          <w:sz w:val="24"/>
+          <w:szCs w:val="24"/>
+        </w:rPr>
+      </w:pPr>
+      <w:r>
+        <w:rPr>
+          <w:rFonts w:ascii="Times New Roman" w:hAnsi="Times New Roman" w:cs="Times New Roman"/>
+          <w:sz w:val="24"/>
+          <w:szCs w:val="24"/>
+        </w:rPr>
+        <w:t>Remember that the Be</w:t>
+      </w:r>
+      <w:r>
+        <w:rPr>
+          <w:rFonts w:ascii="Times New Roman" w:hAnsi="Times New Roman" w:cs="Times New Roman"/>
+          <w:sz w:val="24"/>
+          <w:szCs w:val="24"/>
+        </w:rPr>
+        <w:t>r</w:t>
+      </w:r>
+      <w:r>
+        <w:rPr>
+          <w:rFonts w:ascii="Times New Roman" w:hAnsi="Times New Roman" w:cs="Times New Roman"/>
+          <w:sz w:val="24"/>
+          <w:szCs w:val="24"/>
+        </w:rPr>
+        <w:t xml:space="preserve">noulli model takes Boolean vectors as input, and the Multinomial model takes frequency vectors as input. Use several vectorization options, such as removing </w:t>
       </w:r>
       <w:proofErr w:type="spellStart"/>
       <w:r>
@@ -131,7 +214,7 @@
           <w:sz w:val="24"/>
           <w:szCs w:val="24"/>
         </w:rPr>
-        <w:t>Benoulli</w:t>
+        <w:t>stopwords</w:t>
       </w:r>
       <w:proofErr w:type="spellEnd"/>
       <w:r>
@@ -140,7 +223,7 @@
           <w:sz w:val="24"/>
           <w:szCs w:val="24"/>
         </w:rPr>
-        <w:t xml:space="preserve"> and Multinomial Naïve Bayes algorithms in </w:t>
+        <w:t xml:space="preserve">, </w:t>
       </w:r>
       <w:proofErr w:type="spellStart"/>
       <w:r>
@@ -149,7 +232,7 @@
           <w:sz w:val="24"/>
           <w:szCs w:val="24"/>
         </w:rPr>
-        <w:t>sklearn</w:t>
+        <w:t>ngrams</w:t>
       </w:r>
       <w:proofErr w:type="spellEnd"/>
       <w:r>
@@ -158,118 +241,35 @@
           <w:sz w:val="24"/>
           <w:szCs w:val="24"/>
         </w:rPr>
-        <w:t xml:space="preserve"> to repeat the customer review classification by sentiment and authenticity (same data from HW4). </w:t>
-      </w:r>
-    </w:p>
-    <w:p>
-      <w:pPr>
-        <w:rPr>
-          <w:rFonts w:ascii="Times New Roman" w:hAnsi="Times New Roman" w:cs="Times New Roman"/>
-          <w:b/>
-          <w:sz w:val="24"/>
-          <w:szCs w:val="24"/>
-        </w:rPr>
-      </w:pPr>
-    </w:p>
-    <w:p>
-      <w:pPr>
-        <w:rPr>
-          <w:rFonts w:ascii="Times New Roman" w:hAnsi="Times New Roman" w:cs="Times New Roman"/>
-          <w:sz w:val="24"/>
-          <w:szCs w:val="24"/>
-        </w:rPr>
-      </w:pPr>
-      <w:r>
-        <w:rPr>
-          <w:rFonts w:ascii="Times New Roman" w:hAnsi="Times New Roman" w:cs="Times New Roman"/>
-          <w:sz w:val="24"/>
-          <w:szCs w:val="24"/>
-        </w:rPr>
-        <w:t xml:space="preserve">Remember that the </w:t>
-      </w:r>
-      <w:proofErr w:type="spellStart"/>
-      <w:r>
-        <w:rPr>
-          <w:rFonts w:ascii="Times New Roman" w:hAnsi="Times New Roman" w:cs="Times New Roman"/>
-          <w:sz w:val="24"/>
-          <w:szCs w:val="24"/>
-        </w:rPr>
-        <w:t>Benoulli</w:t>
-      </w:r>
-      <w:proofErr w:type="spellEnd"/>
-      <w:r>
-        <w:rPr>
-          <w:rFonts w:ascii="Times New Roman" w:hAnsi="Times New Roman" w:cs="Times New Roman"/>
-          <w:sz w:val="24"/>
-          <w:szCs w:val="24"/>
-        </w:rPr>
-        <w:t xml:space="preserve"> model takes Boolean vectors as input, and the Multinomial model takes frequency vectors as input. Use several vectorization options, such as removing </w:t>
-      </w:r>
-      <w:proofErr w:type="spellStart"/>
-      <w:r>
-        <w:rPr>
-          <w:rFonts w:ascii="Times New Roman" w:hAnsi="Times New Roman" w:cs="Times New Roman"/>
-          <w:sz w:val="24"/>
-          <w:szCs w:val="24"/>
-        </w:rPr>
-        <w:t>stopwords</w:t>
-      </w:r>
-      <w:proofErr w:type="spellEnd"/>
-      <w:r>
-        <w:rPr>
-          <w:rFonts w:ascii="Times New Roman" w:hAnsi="Times New Roman" w:cs="Times New Roman"/>
-          <w:sz w:val="24"/>
-          <w:szCs w:val="24"/>
-        </w:rPr>
-        <w:t xml:space="preserve">, </w:t>
-      </w:r>
-      <w:proofErr w:type="spellStart"/>
-      <w:r>
-        <w:rPr>
-          <w:rFonts w:ascii="Times New Roman" w:hAnsi="Times New Roman" w:cs="Times New Roman"/>
-          <w:sz w:val="24"/>
-          <w:szCs w:val="24"/>
-        </w:rPr>
-        <w:t>ngrams</w:t>
-      </w:r>
-      <w:proofErr w:type="spellEnd"/>
-      <w:r>
-        <w:rPr>
-          <w:rFonts w:ascii="Times New Roman" w:hAnsi="Times New Roman" w:cs="Times New Roman"/>
-          <w:sz w:val="24"/>
-          <w:szCs w:val="24"/>
-        </w:rPr>
-        <w:t xml:space="preserve">, etc. to create three </w:t>
-      </w:r>
-      <w:proofErr w:type="spellStart"/>
-      <w:r>
-        <w:rPr>
-          <w:rFonts w:ascii="Times New Roman" w:hAnsi="Times New Roman" w:cs="Times New Roman"/>
-          <w:sz w:val="24"/>
-          <w:szCs w:val="24"/>
-        </w:rPr>
-        <w:t>Benoulli</w:t>
-      </w:r>
-      <w:proofErr w:type="spellEnd"/>
-      <w:r>
-        <w:rPr>
-          <w:rFonts w:ascii="Times New Roman" w:hAnsi="Times New Roman" w:cs="Times New Roman"/>
-          <w:sz w:val="24"/>
-          <w:szCs w:val="24"/>
-        </w:rPr>
-        <w:t xml:space="preserve"> models and three Multinomial models. Explain the rationale for your vectorization choices, and compare the performance of these models using appropriate evaluation methods and metrics.</w:t>
-      </w:r>
-    </w:p>
-    <w:p>
-      <w:pPr>
-        <w:rPr>
-          <w:rFonts w:ascii="Times New Roman" w:hAnsi="Times New Roman" w:cs="Times New Roman"/>
-          <w:sz w:val="24"/>
-          <w:szCs w:val="24"/>
-        </w:rPr>
-      </w:pPr>
+        <w:t>, etc. to create three Be</w:t>
+      </w:r>
+      <w:r>
+        <w:rPr>
+          <w:rFonts w:ascii="Times New Roman" w:hAnsi="Times New Roman" w:cs="Times New Roman"/>
+          <w:sz w:val="24"/>
+          <w:szCs w:val="24"/>
+        </w:rPr>
+        <w:t>r</w:t>
+      </w:r>
       <w:bookmarkStart w:id="0" w:name="_GoBack"/>
       <w:bookmarkEnd w:id="0"/>
+      <w:r>
+        <w:rPr>
+          <w:rFonts w:ascii="Times New Roman" w:hAnsi="Times New Roman" w:cs="Times New Roman"/>
+          <w:sz w:val="24"/>
+          <w:szCs w:val="24"/>
+        </w:rPr>
+        <w:t>noulli models and three Multinomial models. Explain the rationale for your vectorization choices, and compare the performance of these models using appropriate evaluation methods and metrics.</w:t>
+      </w:r>
+    </w:p>
+    <w:p>
+      <w:pPr>
+        <w:rPr>
+          <w:rFonts w:ascii="Times New Roman" w:hAnsi="Times New Roman" w:cs="Times New Roman"/>
+          <w:sz w:val="24"/>
+          <w:szCs w:val="24"/>
+        </w:rPr>
+      </w:pPr>
     </w:p>
     <w:p>
       <w:pPr>

</xml_diff>